<commit_message>
LINQ Day 17 part 1
</commit_message>
<xml_diff>
--- a/LINQ –Day1/lab (1)LINQ (1).docx
+++ b/LINQ –Day1/lab (1)LINQ (1).docx
@@ -1,6 +1,6 @@
 
 <file path=word/document.xml><?xml version="1.0" encoding="utf-8"?>
-<w:document xmlns:wpc="http://schemas.microsoft.com/office/word/2010/wordprocessingCanvas" xmlns:cx="http://schemas.microsoft.com/office/drawing/2014/chartex" xmlns:mc="http://schemas.openxmlformats.org/markup-compatibility/2006" xmlns:o="urn:schemas-microsoft-com:office:office" xmlns:r="http://schemas.openxmlformats.org/officeDocument/2006/relationships" xmlns:m="http://schemas.openxmlformats.org/officeDocument/2006/math" xmlns:v="urn:schemas-microsoft-com:vml" xmlns:wp14="http://schemas.microsoft.com/office/word/2010/wordprocessingDrawing" xmlns:wp="http://schemas.openxmlformats.org/drawingml/2006/wordprocessingDrawing" xmlns:w10="urn:schemas-microsoft-com:office:word" xmlns:w="http://schemas.openxmlformats.org/wordprocessingml/2006/main" xmlns:w14="http://schemas.microsoft.com/office/word/2010/wordml" xmlns:w15="http://schemas.microsoft.com/office/word/2012/wordml" xmlns:w16se="http://schemas.microsoft.com/office/word/2015/wordml/symex" xmlns:wpg="http://schemas.microsoft.com/office/word/2010/wordprocessingGroup" xmlns:wpi="http://schemas.microsoft.com/office/word/2010/wordprocessingInk" xmlns:wne="http://schemas.microsoft.com/office/word/2006/wordml" xmlns:wps="http://schemas.microsoft.com/office/word/2010/wordprocessingShape" mc:Ignorable="w14 w15 w16se wp14">
+<w:document xmlns:wpc="http://schemas.microsoft.com/office/word/2010/wordprocessingCanvas" xmlns:cx="http://schemas.microsoft.com/office/drawing/2014/chartex" xmlns:cx1="http://schemas.microsoft.com/office/drawing/2015/9/8/chartex" xmlns:cx2="http://schemas.microsoft.com/office/drawing/2015/10/21/chartex" xmlns:cx3="http://schemas.microsoft.com/office/drawing/2016/5/9/chartex" xmlns:cx4="http://schemas.microsoft.com/office/drawing/2016/5/10/chartex" xmlns:cx5="http://schemas.microsoft.com/office/drawing/2016/5/11/chartex" xmlns:cx6="http://schemas.microsoft.com/office/drawing/2016/5/12/chartex" xmlns:cx7="http://schemas.microsoft.com/office/drawing/2016/5/13/chartex" xmlns:cx8="http://schemas.microsoft.com/office/drawing/2016/5/14/chartex" xmlns:mc="http://schemas.openxmlformats.org/markup-compatibility/2006" xmlns:aink="http://schemas.microsoft.com/office/drawing/2016/ink" xmlns:am3d="http://schemas.microsoft.com/office/drawing/2017/model3d" xmlns:o="urn:schemas-microsoft-com:office:office" xmlns:oel="http://schemas.microsoft.com/office/2019/extlst" xmlns:r="http://schemas.openxmlformats.org/officeDocument/2006/relationships" xmlns:m="http://schemas.openxmlformats.org/officeDocument/2006/math" xmlns:v="urn:schemas-microsoft-com:vml" xmlns:wp14="http://schemas.microsoft.com/office/word/2010/wordprocessingDrawing" xmlns:wp="http://schemas.openxmlformats.org/drawingml/2006/wordprocessingDrawing" xmlns:w10="urn:schemas-microsoft-com:office:word" xmlns:w="http://schemas.openxmlformats.org/wordprocessingml/2006/main" xmlns:w14="http://schemas.microsoft.com/office/word/2010/wordml" xmlns:w15="http://schemas.microsoft.com/office/word/2012/wordml" xmlns:w16cex="http://schemas.microsoft.com/office/word/2018/wordml/cex" xmlns:w16cid="http://schemas.microsoft.com/office/word/2016/wordml/cid" xmlns:w16="http://schemas.microsoft.com/office/word/2018/wordml" xmlns:w16du="http://schemas.microsoft.com/office/word/2023/wordml/word16du" xmlns:w16sdtdh="http://schemas.microsoft.com/office/word/2020/wordml/sdtdatahash" xmlns:w16se="http://schemas.microsoft.com/office/word/2015/wordml/symex" xmlns:wpg="http://schemas.microsoft.com/office/word/2010/wordprocessingGroup" xmlns:wpi="http://schemas.microsoft.com/office/word/2010/wordprocessingInk" xmlns:wne="http://schemas.microsoft.com/office/word/2006/wordml" xmlns:wps="http://schemas.microsoft.com/office/word/2010/wordprocessingShape" mc:Ignorable="w14 w15 w16se w16cid w16 w16cex w16sdtdh w16du wp14">
   <w:body>
     <w:p>
       <w:pPr>
@@ -58,6 +58,12 @@
       <w:r>
         <w:t xml:space="preserve"> </w:t>
       </w:r>
+    </w:p>
+    <w:p>
+      <w:pPr>
+        <w:spacing w:after="0" w:line="259" w:lineRule="auto"/>
+        <w:ind w:left="812" w:firstLine="0"/>
+      </w:pPr>
     </w:p>
     <w:p>
       <w:pPr>
@@ -83,15 +89,7 @@
         <w:ind w:right="466" w:hanging="360"/>
       </w:pPr>
       <w:r>
-        <w:t xml:space="preserve">Declare a List of numbers as </w:t>
-      </w:r>
-      <w:proofErr w:type="gramStart"/>
-      <w:r>
-        <w:t>shown :</w:t>
-      </w:r>
-      <w:proofErr w:type="gramEnd"/>
-      <w:r>
-        <w:t xml:space="preserve">   </w:t>
+        <w:t xml:space="preserve">Declare a List of numbers as shown :   </w:t>
       </w:r>
     </w:p>
     <w:p>
@@ -117,7 +115,6 @@
         </w:rPr>
         <w:t>&lt;</w:t>
       </w:r>
-      <w:proofErr w:type="spellStart"/>
       <w:r>
         <w:rPr>
           <w:rFonts w:ascii="Consolas" w:eastAsia="Consolas" w:hAnsi="Consolas" w:cs="Consolas"/>
@@ -126,7 +123,6 @@
         </w:rPr>
         <w:t>int</w:t>
       </w:r>
-      <w:proofErr w:type="spellEnd"/>
       <w:r>
         <w:rPr>
           <w:rFonts w:ascii="Consolas" w:eastAsia="Consolas" w:hAnsi="Consolas" w:cs="Consolas"/>
@@ -164,7 +160,6 @@
         </w:rPr>
         <w:t>&lt;</w:t>
       </w:r>
-      <w:proofErr w:type="spellStart"/>
       <w:r>
         <w:rPr>
           <w:rFonts w:ascii="Consolas" w:eastAsia="Consolas" w:hAnsi="Consolas" w:cs="Consolas"/>
@@ -173,23 +168,22 @@
         </w:rPr>
         <w:t>int</w:t>
       </w:r>
-      <w:proofErr w:type="spellEnd"/>
+      <w:r>
+        <w:rPr>
+          <w:rFonts w:ascii="Consolas" w:eastAsia="Consolas" w:hAnsi="Consolas" w:cs="Consolas"/>
+          <w:sz w:val="30"/>
+        </w:rPr>
+        <w:t>&gt;() { 2,4,6,7,1,4,2,9,1</w:t>
+      </w:r>
       <w:proofErr w:type="gramStart"/>
       <w:r>
         <w:rPr>
           <w:rFonts w:ascii="Consolas" w:eastAsia="Consolas" w:hAnsi="Consolas" w:cs="Consolas"/>
           <w:sz w:val="30"/>
         </w:rPr>
-        <w:t>&gt;(</w:t>
+        <w:t>};</w:t>
       </w:r>
       <w:proofErr w:type="gramEnd"/>
-      <w:r>
-        <w:rPr>
-          <w:rFonts w:ascii="Consolas" w:eastAsia="Consolas" w:hAnsi="Consolas" w:cs="Consolas"/>
-          <w:sz w:val="30"/>
-        </w:rPr>
-        <w:t>) { 2,4,6,7,1,4,2,9,1};</w:t>
-      </w:r>
       <w:r>
         <w:t xml:space="preserve"> </w:t>
       </w:r>
@@ -277,7 +271,7 @@
           <w:noProof/>
         </w:rPr>
         <w:drawing>
-          <wp:inline distT="0" distB="0" distL="0" distR="0">
+          <wp:inline distT="0" distB="0" distL="0" distR="0" wp14:anchorId="3489E581" wp14:editId="293667B9">
             <wp:extent cx="5943600" cy="1133475"/>
             <wp:effectExtent l="0" t="0" r="0" b="0"/>
             <wp:docPr id="100" name="Picture 100"/>
@@ -354,21 +348,18 @@
         <w:rPr>
           <w:b/>
         </w:rPr>
-        <w:t>Query</w:t>
+        <w:t>Query1</w:t>
+      </w:r>
+      <w:r>
+        <w:t xml:space="preserve">  result and show each number and </w:t>
       </w:r>
       <w:proofErr w:type="gramStart"/>
       <w:r>
-        <w:rPr>
-          <w:b/>
-        </w:rPr>
-        <w:t>1</w:t>
-      </w:r>
-      <w:r>
-        <w:t xml:space="preserve">  result</w:t>
+        <w:t>it’s</w:t>
       </w:r>
       <w:proofErr w:type="gramEnd"/>
       <w:r>
-        <w:t xml:space="preserve"> and show each number and it’s multiplication  </w:t>
+        <w:t xml:space="preserve"> multiplication  </w:t>
       </w:r>
     </w:p>
     <w:p>
@@ -399,7 +390,7 @@
           <w:noProof/>
         </w:rPr>
         <w:drawing>
-          <wp:inline distT="0" distB="0" distL="0" distR="0">
+          <wp:inline distT="0" distB="0" distL="0" distR="0" wp14:anchorId="2735E03A" wp14:editId="58E7D780">
             <wp:extent cx="5943600" cy="1167765"/>
             <wp:effectExtent l="0" t="0" r="0" b="0"/>
             <wp:docPr id="102" name="Picture 102"/>
@@ -509,86 +500,83 @@
         <w:ind w:right="466" w:hanging="360"/>
       </w:pPr>
       <w:r>
-        <w:lastRenderedPageBreak/>
-        <w:t xml:space="preserve">declare an array of names as </w:t>
+        <w:t xml:space="preserve">declare an array of names as shown :   </w:t>
+      </w:r>
+    </w:p>
+    <w:p>
+      <w:pPr>
+        <w:pStyle w:val="Heading1"/>
+      </w:pPr>
+      <w:r>
+        <w:rPr>
+          <w:color w:val="0000FF"/>
+        </w:rPr>
+        <w:t>string</w:t>
+      </w:r>
+      <w:r>
+        <w:rPr>
+          <w:color w:val="000000"/>
+        </w:rPr>
+        <w:t xml:space="preserve">[] names = { </w:t>
+      </w:r>
+      <w:r>
+        <w:t>"Tom"</w:t>
+      </w:r>
+      <w:r>
+        <w:rPr>
+          <w:color w:val="000000"/>
+        </w:rPr>
+        <w:t xml:space="preserve">, </w:t>
+      </w:r>
+      <w:r>
+        <w:t>"Dick"</w:t>
+      </w:r>
+      <w:r>
+        <w:rPr>
+          <w:color w:val="000000"/>
+        </w:rPr>
+        <w:t xml:space="preserve">, </w:t>
+      </w:r>
+      <w:r>
+        <w:t>"Harry"</w:t>
+      </w:r>
+      <w:r>
+        <w:rPr>
+          <w:color w:val="000000"/>
+        </w:rPr>
+        <w:t xml:space="preserve">, </w:t>
+      </w:r>
+      <w:r>
+        <w:t>"MARY"</w:t>
+      </w:r>
+      <w:r>
+        <w:rPr>
+          <w:color w:val="000000"/>
+        </w:rPr>
+        <w:t xml:space="preserve">, </w:t>
+      </w:r>
+      <w:r>
+        <w:t>"Jay"</w:t>
+      </w:r>
+      <w:r>
+        <w:rPr>
+          <w:color w:val="000000"/>
+        </w:rPr>
+        <w:t xml:space="preserve"> </w:t>
       </w:r>
       <w:proofErr w:type="gramStart"/>
       <w:r>
-        <w:t>shown :</w:t>
+        <w:rPr>
+          <w:color w:val="000000"/>
+        </w:rPr>
+        <w:t>};</w:t>
       </w:r>
       <w:proofErr w:type="gramEnd"/>
       <w:r>
-        <w:t xml:space="preserve">   </w:t>
-      </w:r>
-    </w:p>
-    <w:p>
-      <w:pPr>
-        <w:pStyle w:val="Heading1"/>
-      </w:pPr>
-      <w:proofErr w:type="gramStart"/>
-      <w:r>
-        <w:rPr>
-          <w:color w:val="0000FF"/>
-        </w:rPr>
-        <w:t>string</w:t>
-      </w:r>
-      <w:r>
         <w:rPr>
           <w:color w:val="000000"/>
         </w:rPr>
-        <w:t>[</w:t>
-      </w:r>
-      <w:proofErr w:type="gramEnd"/>
-      <w:r>
-        <w:rPr>
-          <w:color w:val="000000"/>
-        </w:rPr>
-        <w:t xml:space="preserve">] names = { </w:t>
-      </w:r>
-      <w:r>
-        <w:t>"Tom"</w:t>
-      </w:r>
-      <w:r>
-        <w:rPr>
-          <w:color w:val="000000"/>
-        </w:rPr>
-        <w:t xml:space="preserve">, </w:t>
-      </w:r>
-      <w:r>
-        <w:t>"Dick"</w:t>
-      </w:r>
-      <w:r>
-        <w:rPr>
-          <w:color w:val="000000"/>
-        </w:rPr>
-        <w:t xml:space="preserve">, </w:t>
-      </w:r>
-      <w:r>
-        <w:t>"Harry"</w:t>
-      </w:r>
-      <w:r>
-        <w:rPr>
-          <w:color w:val="000000"/>
-        </w:rPr>
-        <w:t xml:space="preserve">, </w:t>
-      </w:r>
-      <w:r>
-        <w:t>"MARY"</w:t>
-      </w:r>
-      <w:r>
-        <w:rPr>
-          <w:color w:val="000000"/>
-        </w:rPr>
-        <w:t xml:space="preserve">, </w:t>
-      </w:r>
-      <w:r>
-        <w:t>"Jay"</w:t>
-      </w:r>
-      <w:r>
-        <w:rPr>
-          <w:color w:val="000000"/>
-        </w:rPr>
-        <w:t xml:space="preserve"> };  </w:t>
+        <w:t xml:space="preserve">  </w:t>
       </w:r>
       <w:r>
         <w:t xml:space="preserve"> </w:t>
@@ -667,7 +655,7 @@
           <w:noProof/>
         </w:rPr>
         <w:drawing>
-          <wp:inline distT="0" distB="0" distL="0" distR="0">
+          <wp:inline distT="0" distB="0" distL="0" distR="0" wp14:anchorId="51433FD0" wp14:editId="1BF3E123">
             <wp:extent cx="5943600" cy="880745"/>
             <wp:effectExtent l="0" t="0" r="0" b="0"/>
             <wp:docPr id="191" name="Picture 191"/>
@@ -745,15 +733,7 @@
         <w:t xml:space="preserve">: </w:t>
       </w:r>
       <w:r>
-        <w:t xml:space="preserve">Select names that contains “a” letter (Capital or </w:t>
-      </w:r>
-      <w:proofErr w:type="gramStart"/>
-      <w:r>
-        <w:t>Small )then</w:t>
-      </w:r>
-      <w:proofErr w:type="gramEnd"/>
-      <w:r>
-        <w:t xml:space="preserve"> sort them by length  </w:t>
+        <w:t xml:space="preserve">Select names that contains “a” letter (Capital or Small )then sort them by length  </w:t>
       </w:r>
     </w:p>
     <w:p>
@@ -791,7 +771,7 @@
           <w:noProof/>
         </w:rPr>
         <w:drawing>
-          <wp:inline distT="0" distB="0" distL="0" distR="0">
+          <wp:inline distT="0" distB="0" distL="0" distR="0" wp14:anchorId="7610B5A2" wp14:editId="7A14F159">
             <wp:extent cx="5943600" cy="999490"/>
             <wp:effectExtent l="0" t="0" r="0" b="0"/>
             <wp:docPr id="193" name="Picture 193"/>
@@ -894,7 +874,7 @@
           <w:noProof/>
         </w:rPr>
         <w:drawing>
-          <wp:inline distT="0" distB="0" distL="0" distR="0">
+          <wp:inline distT="0" distB="0" distL="0" distR="0" wp14:anchorId="107BD9F2" wp14:editId="7A64E111">
             <wp:extent cx="5943600" cy="914400"/>
             <wp:effectExtent l="0" t="0" r="0" b="0"/>
             <wp:docPr id="195" name="Picture 195"/>
@@ -973,6 +953,9 @@
       <w:r>
         <w:t xml:space="preserve">  </w:t>
       </w:r>
+      <w:r>
+        <w:t xml:space="preserve">  </w:t>
+      </w:r>
     </w:p>
     <w:p>
       <w:pPr>
@@ -1022,43 +1005,7 @@
         <w:rPr>
           <w:color w:val="C00000"/>
         </w:rPr>
-        <w:t xml:space="preserve">(ID, </w:t>
-      </w:r>
-      <w:proofErr w:type="spellStart"/>
-      <w:r>
-        <w:rPr>
-          <w:color w:val="C00000"/>
-        </w:rPr>
-        <w:t>FirstName</w:t>
-      </w:r>
-      <w:proofErr w:type="spellEnd"/>
-      <w:r>
-        <w:rPr>
-          <w:color w:val="C00000"/>
-        </w:rPr>
-        <w:t xml:space="preserve">, </w:t>
-      </w:r>
-      <w:proofErr w:type="spellStart"/>
-      <w:proofErr w:type="gramStart"/>
-      <w:r>
-        <w:rPr>
-          <w:color w:val="C00000"/>
-        </w:rPr>
-        <w:t>LastName</w:t>
-      </w:r>
-      <w:proofErr w:type="spellEnd"/>
-      <w:r>
-        <w:rPr>
-          <w:color w:val="C00000"/>
-        </w:rPr>
-        <w:t xml:space="preserve"> ,</w:t>
-      </w:r>
-      <w:proofErr w:type="gramEnd"/>
-      <w:r>
-        <w:rPr>
-          <w:color w:val="C00000"/>
-        </w:rPr>
-        <w:t xml:space="preserve"> Subject [])</w:t>
+        <w:t>(ID, FirstName, LastName , Subject [])</w:t>
       </w:r>
       <w:r>
         <w:t xml:space="preserve">, then define List of students As follow  </w:t>
@@ -1151,23 +1098,7 @@
           <w:rFonts w:ascii="Consolas" w:eastAsia="Consolas" w:hAnsi="Consolas" w:cs="Consolas"/>
           <w:sz w:val="22"/>
         </w:rPr>
-        <w:t xml:space="preserve">&gt; </w:t>
-      </w:r>
-      <w:proofErr w:type="gramStart"/>
-      <w:r>
-        <w:rPr>
-          <w:rFonts w:ascii="Consolas" w:eastAsia="Consolas" w:hAnsi="Consolas" w:cs="Consolas"/>
-          <w:sz w:val="22"/>
-        </w:rPr>
-        <w:t>(){</w:t>
-      </w:r>
-      <w:proofErr w:type="gramEnd"/>
-      <w:r>
-        <w:rPr>
-          <w:rFonts w:ascii="Consolas" w:eastAsia="Consolas" w:hAnsi="Consolas" w:cs="Consolas"/>
-          <w:sz w:val="22"/>
-        </w:rPr>
-        <w:t xml:space="preserve"> </w:t>
+        <w:t xml:space="preserve">&gt; (){ </w:t>
       </w:r>
       <w:r>
         <w:t xml:space="preserve"> </w:t>
@@ -1207,23 +1138,7 @@
           <w:rFonts w:ascii="Consolas" w:eastAsia="Consolas" w:hAnsi="Consolas" w:cs="Consolas"/>
           <w:sz w:val="22"/>
         </w:rPr>
-        <w:t xml:space="preserve">(){ ID=1, </w:t>
-      </w:r>
-      <w:proofErr w:type="spellStart"/>
-      <w:r>
-        <w:rPr>
-          <w:rFonts w:ascii="Consolas" w:eastAsia="Consolas" w:hAnsi="Consolas" w:cs="Consolas"/>
-          <w:sz w:val="22"/>
-        </w:rPr>
-        <w:t>FirstName</w:t>
-      </w:r>
-      <w:proofErr w:type="spellEnd"/>
-      <w:r>
-        <w:rPr>
-          <w:rFonts w:ascii="Consolas" w:eastAsia="Consolas" w:hAnsi="Consolas" w:cs="Consolas"/>
-          <w:sz w:val="22"/>
-        </w:rPr>
-        <w:t>=</w:t>
+        <w:t>(){ ID=1, FirstName=</w:t>
       </w:r>
       <w:r>
         <w:rPr>
@@ -1238,23 +1153,7 @@
           <w:rFonts w:ascii="Consolas" w:eastAsia="Consolas" w:hAnsi="Consolas" w:cs="Consolas"/>
           <w:sz w:val="22"/>
         </w:rPr>
-        <w:t xml:space="preserve">, </w:t>
-      </w:r>
-      <w:proofErr w:type="spellStart"/>
-      <w:r>
-        <w:rPr>
-          <w:rFonts w:ascii="Consolas" w:eastAsia="Consolas" w:hAnsi="Consolas" w:cs="Consolas"/>
-          <w:sz w:val="22"/>
-        </w:rPr>
-        <w:t>LastName</w:t>
-      </w:r>
-      <w:proofErr w:type="spellEnd"/>
-      <w:r>
-        <w:rPr>
-          <w:rFonts w:ascii="Consolas" w:eastAsia="Consolas" w:hAnsi="Consolas" w:cs="Consolas"/>
-          <w:sz w:val="22"/>
-        </w:rPr>
-        <w:t>=</w:t>
+        <w:t>, LastName=</w:t>
       </w:r>
       <w:r>
         <w:rPr>
@@ -1300,7 +1199,6 @@
         <w:t xml:space="preserve"> </w:t>
       </w:r>
       <w:proofErr w:type="spellStart"/>
-      <w:proofErr w:type="gramStart"/>
       <w:r>
         <w:rPr>
           <w:rFonts w:ascii="Consolas" w:eastAsia="Consolas" w:hAnsi="Consolas" w:cs="Consolas"/>
@@ -1315,15 +1213,7 @@
           <w:rFonts w:ascii="Consolas" w:eastAsia="Consolas" w:hAnsi="Consolas" w:cs="Consolas"/>
           <w:sz w:val="22"/>
         </w:rPr>
-        <w:t>[</w:t>
-      </w:r>
-      <w:proofErr w:type="gramEnd"/>
-      <w:r>
-        <w:rPr>
-          <w:rFonts w:ascii="Consolas" w:eastAsia="Consolas" w:hAnsi="Consolas" w:cs="Consolas"/>
-          <w:sz w:val="22"/>
-        </w:rPr>
-        <w:t xml:space="preserve">]{ </w:t>
+        <w:t xml:space="preserve">[]{ </w:t>
       </w:r>
       <w:r>
         <w:rPr>
@@ -1457,23 +1347,7 @@
           <w:rFonts w:ascii="Consolas" w:eastAsia="Consolas" w:hAnsi="Consolas" w:cs="Consolas"/>
           <w:sz w:val="22"/>
         </w:rPr>
-        <w:t xml:space="preserve">(){ ID=2, </w:t>
-      </w:r>
-      <w:proofErr w:type="spellStart"/>
-      <w:r>
-        <w:rPr>
-          <w:rFonts w:ascii="Consolas" w:eastAsia="Consolas" w:hAnsi="Consolas" w:cs="Consolas"/>
-          <w:sz w:val="22"/>
-        </w:rPr>
-        <w:t>FirstName</w:t>
-      </w:r>
-      <w:proofErr w:type="spellEnd"/>
-      <w:r>
-        <w:rPr>
-          <w:rFonts w:ascii="Consolas" w:eastAsia="Consolas" w:hAnsi="Consolas" w:cs="Consolas"/>
-          <w:sz w:val="22"/>
-        </w:rPr>
-        <w:t>=</w:t>
+        <w:t>(){ ID=2, FirstName=</w:t>
       </w:r>
       <w:r>
         <w:rPr>
@@ -1488,23 +1362,7 @@
           <w:rFonts w:ascii="Consolas" w:eastAsia="Consolas" w:hAnsi="Consolas" w:cs="Consolas"/>
           <w:sz w:val="22"/>
         </w:rPr>
-        <w:t xml:space="preserve">, </w:t>
-      </w:r>
-      <w:proofErr w:type="spellStart"/>
-      <w:r>
-        <w:rPr>
-          <w:rFonts w:ascii="Consolas" w:eastAsia="Consolas" w:hAnsi="Consolas" w:cs="Consolas"/>
-          <w:sz w:val="22"/>
-        </w:rPr>
-        <w:t>LastName</w:t>
-      </w:r>
-      <w:proofErr w:type="spellEnd"/>
-      <w:r>
-        <w:rPr>
-          <w:rFonts w:ascii="Consolas" w:eastAsia="Consolas" w:hAnsi="Consolas" w:cs="Consolas"/>
-          <w:sz w:val="22"/>
-        </w:rPr>
-        <w:t>=</w:t>
+        <w:t>, LastName=</w:t>
       </w:r>
       <w:r>
         <w:rPr>
@@ -1562,23 +1420,7 @@
           <w:rFonts w:ascii="Consolas" w:eastAsia="Consolas" w:hAnsi="Consolas" w:cs="Consolas"/>
           <w:sz w:val="22"/>
         </w:rPr>
-        <w:t xml:space="preserve"> </w:t>
-      </w:r>
-      <w:proofErr w:type="gramStart"/>
-      <w:r>
-        <w:rPr>
-          <w:rFonts w:ascii="Consolas" w:eastAsia="Consolas" w:hAnsi="Consolas" w:cs="Consolas"/>
-          <w:sz w:val="22"/>
-        </w:rPr>
-        <w:t>[]{</w:t>
-      </w:r>
-      <w:proofErr w:type="gramEnd"/>
-      <w:r>
-        <w:rPr>
-          <w:rFonts w:ascii="Consolas" w:eastAsia="Consolas" w:hAnsi="Consolas" w:cs="Consolas"/>
-          <w:sz w:val="22"/>
-        </w:rPr>
-        <w:t xml:space="preserve"> </w:t>
+        <w:t xml:space="preserve"> []{ </w:t>
       </w:r>
       <w:r>
         <w:rPr>
@@ -1736,7 +1578,6 @@
         <w:spacing w:after="4" w:line="250" w:lineRule="auto"/>
         <w:ind w:left="792" w:firstLine="4"/>
       </w:pPr>
-      <w:proofErr w:type="gramStart"/>
       <w:r>
         <w:rPr>
           <w:rFonts w:ascii="Consolas" w:eastAsia="Consolas" w:hAnsi="Consolas" w:cs="Consolas"/>
@@ -1750,31 +1591,7 @@
           <w:rFonts w:ascii="Consolas" w:eastAsia="Consolas" w:hAnsi="Consolas" w:cs="Consolas"/>
           <w:sz w:val="22"/>
         </w:rPr>
-        <w:t>(</w:t>
-      </w:r>
-      <w:proofErr w:type="gramEnd"/>
-      <w:r>
-        <w:rPr>
-          <w:rFonts w:ascii="Consolas" w:eastAsia="Consolas" w:hAnsi="Consolas" w:cs="Consolas"/>
-          <w:sz w:val="22"/>
-        </w:rPr>
-        <w:t xml:space="preserve">){ ID=3, </w:t>
-      </w:r>
-      <w:proofErr w:type="spellStart"/>
-      <w:r>
-        <w:rPr>
-          <w:rFonts w:ascii="Consolas" w:eastAsia="Consolas" w:hAnsi="Consolas" w:cs="Consolas"/>
-          <w:sz w:val="22"/>
-        </w:rPr>
-        <w:t>FirstName</w:t>
-      </w:r>
-      <w:proofErr w:type="spellEnd"/>
-      <w:r>
-        <w:rPr>
-          <w:rFonts w:ascii="Consolas" w:eastAsia="Consolas" w:hAnsi="Consolas" w:cs="Consolas"/>
-          <w:sz w:val="22"/>
-        </w:rPr>
-        <w:t>=</w:t>
+        <w:t>(){ ID=3, FirstName=</w:t>
       </w:r>
       <w:r>
         <w:rPr>
@@ -1782,48 +1599,14 @@
           <w:color w:val="A31515"/>
           <w:sz w:val="22"/>
         </w:rPr>
-        <w:t>"</w:t>
-      </w:r>
-      <w:proofErr w:type="spellStart"/>
-      <w:r>
-        <w:rPr>
-          <w:rFonts w:ascii="Consolas" w:eastAsia="Consolas" w:hAnsi="Consolas" w:cs="Consolas"/>
-          <w:color w:val="A31515"/>
-          <w:sz w:val="22"/>
-        </w:rPr>
-        <w:t>Yara</w:t>
-      </w:r>
-      <w:proofErr w:type="spellEnd"/>
-      <w:r>
-        <w:rPr>
-          <w:rFonts w:ascii="Consolas" w:eastAsia="Consolas" w:hAnsi="Consolas" w:cs="Consolas"/>
-          <w:color w:val="A31515"/>
-          <w:sz w:val="22"/>
-        </w:rPr>
-        <w:t>"</w:t>
-      </w:r>
-      <w:r>
-        <w:rPr>
-          <w:rFonts w:ascii="Consolas" w:eastAsia="Consolas" w:hAnsi="Consolas" w:cs="Consolas"/>
-          <w:sz w:val="22"/>
-        </w:rPr>
-        <w:t xml:space="preserve">, </w:t>
-      </w:r>
-      <w:proofErr w:type="spellStart"/>
-      <w:r>
-        <w:rPr>
-          <w:rFonts w:ascii="Consolas" w:eastAsia="Consolas" w:hAnsi="Consolas" w:cs="Consolas"/>
-          <w:sz w:val="22"/>
-        </w:rPr>
-        <w:t>LastName</w:t>
-      </w:r>
-      <w:proofErr w:type="spellEnd"/>
-      <w:r>
-        <w:rPr>
-          <w:rFonts w:ascii="Consolas" w:eastAsia="Consolas" w:hAnsi="Consolas" w:cs="Consolas"/>
-          <w:sz w:val="22"/>
-        </w:rPr>
-        <w:t>=</w:t>
+        <w:t>"Yara"</w:t>
+      </w:r>
+      <w:r>
+        <w:rPr>
+          <w:rFonts w:ascii="Consolas" w:eastAsia="Consolas" w:hAnsi="Consolas" w:cs="Consolas"/>
+          <w:sz w:val="22"/>
+        </w:rPr>
+        <w:t>, LastName=</w:t>
       </w:r>
       <w:r>
         <w:rPr>
@@ -1894,21 +1677,12 @@
         <w:spacing w:after="44" w:line="250" w:lineRule="auto"/>
         <w:ind w:left="792" w:right="1941" w:firstLine="4"/>
       </w:pPr>
-      <w:proofErr w:type="gramStart"/>
-      <w:r>
-        <w:rPr>
-          <w:rFonts w:ascii="Consolas" w:eastAsia="Consolas" w:hAnsi="Consolas" w:cs="Consolas"/>
-          <w:sz w:val="22"/>
-        </w:rPr>
-        <w:t>[]{</w:t>
-      </w:r>
-      <w:proofErr w:type="gramEnd"/>
-      <w:r>
-        <w:rPr>
-          <w:rFonts w:ascii="Consolas" w:eastAsia="Consolas" w:hAnsi="Consolas" w:cs="Consolas"/>
-          <w:sz w:val="22"/>
-        </w:rPr>
-        <w:t xml:space="preserve"> </w:t>
+      <w:r>
+        <w:rPr>
+          <w:rFonts w:ascii="Consolas" w:eastAsia="Consolas" w:hAnsi="Consolas" w:cs="Consolas"/>
+          <w:sz w:val="22"/>
+        </w:rPr>
+        <w:t xml:space="preserve">[]{ </w:t>
       </w:r>
       <w:r>
         <w:rPr>
@@ -2038,23 +1812,7 @@
           <w:rFonts w:ascii="Consolas" w:eastAsia="Consolas" w:hAnsi="Consolas" w:cs="Consolas"/>
           <w:sz w:val="22"/>
         </w:rPr>
-        <w:t xml:space="preserve">(){ ID=1, </w:t>
-      </w:r>
-      <w:proofErr w:type="spellStart"/>
-      <w:r>
-        <w:rPr>
-          <w:rFonts w:ascii="Consolas" w:eastAsia="Consolas" w:hAnsi="Consolas" w:cs="Consolas"/>
-          <w:sz w:val="22"/>
-        </w:rPr>
-        <w:t>FirstName</w:t>
-      </w:r>
-      <w:proofErr w:type="spellEnd"/>
-      <w:r>
-        <w:rPr>
-          <w:rFonts w:ascii="Consolas" w:eastAsia="Consolas" w:hAnsi="Consolas" w:cs="Consolas"/>
-          <w:sz w:val="22"/>
-        </w:rPr>
-        <w:t>=</w:t>
+        <w:t>(){ ID=1, FirstName=</w:t>
       </w:r>
       <w:r>
         <w:rPr>
@@ -2069,23 +1827,7 @@
           <w:rFonts w:ascii="Consolas" w:eastAsia="Consolas" w:hAnsi="Consolas" w:cs="Consolas"/>
           <w:sz w:val="22"/>
         </w:rPr>
-        <w:t xml:space="preserve">, </w:t>
-      </w:r>
-      <w:proofErr w:type="spellStart"/>
-      <w:r>
-        <w:rPr>
-          <w:rFonts w:ascii="Consolas" w:eastAsia="Consolas" w:hAnsi="Consolas" w:cs="Consolas"/>
-          <w:sz w:val="22"/>
-        </w:rPr>
-        <w:t>LastName</w:t>
-      </w:r>
-      <w:proofErr w:type="spellEnd"/>
-      <w:r>
-        <w:rPr>
-          <w:rFonts w:ascii="Consolas" w:eastAsia="Consolas" w:hAnsi="Consolas" w:cs="Consolas"/>
-          <w:sz w:val="22"/>
-        </w:rPr>
-        <w:t>=</w:t>
+        <w:t>, LastName=</w:t>
       </w:r>
       <w:r>
         <w:rPr>
@@ -2143,23 +1885,7 @@
           <w:rFonts w:ascii="Consolas" w:eastAsia="Consolas" w:hAnsi="Consolas" w:cs="Consolas"/>
           <w:sz w:val="22"/>
         </w:rPr>
-        <w:t xml:space="preserve"> </w:t>
-      </w:r>
-      <w:proofErr w:type="gramStart"/>
-      <w:r>
-        <w:rPr>
-          <w:rFonts w:ascii="Consolas" w:eastAsia="Consolas" w:hAnsi="Consolas" w:cs="Consolas"/>
-          <w:sz w:val="22"/>
-        </w:rPr>
-        <w:t>[]{</w:t>
-      </w:r>
-      <w:proofErr w:type="gramEnd"/>
-      <w:r>
-        <w:rPr>
-          <w:rFonts w:ascii="Consolas" w:eastAsia="Consolas" w:hAnsi="Consolas" w:cs="Consolas"/>
-          <w:sz w:val="22"/>
-        </w:rPr>
-        <w:t xml:space="preserve">  </w:t>
+        <w:t xml:space="preserve"> []{  </w:t>
       </w:r>
       <w:r>
         <w:rPr>
@@ -2313,7 +2039,7 @@
           <w:noProof/>
         </w:rPr>
         <w:drawing>
-          <wp:inline distT="0" distB="0" distL="0" distR="0">
+          <wp:inline distT="0" distB="0" distL="0" distR="0" wp14:anchorId="0B1B464F" wp14:editId="3065055D">
             <wp:extent cx="5943600" cy="887730"/>
             <wp:effectExtent l="0" t="0" r="0" b="0"/>
             <wp:docPr id="389" name="Picture 389"/>
@@ -2377,15 +2103,7 @@
         <w:t>:</w:t>
       </w:r>
       <w:r>
-        <w:t xml:space="preserve"> Write a query which orders the elements in the list by </w:t>
-      </w:r>
-      <w:proofErr w:type="spellStart"/>
-      <w:r>
-        <w:t>FirstName</w:t>
-      </w:r>
-      <w:proofErr w:type="spellEnd"/>
-      <w:r>
-        <w:t xml:space="preserve"> </w:t>
+        <w:t xml:space="preserve"> Write a query which orders the elements in the list by FirstName </w:t>
       </w:r>
       <w:r>
         <w:rPr>
@@ -2394,15 +2112,7 @@
         <w:t>Descending</w:t>
       </w:r>
       <w:r>
-        <w:t xml:space="preserve"> then by </w:t>
-      </w:r>
-      <w:proofErr w:type="spellStart"/>
-      <w:r>
-        <w:t>LastName</w:t>
-      </w:r>
-      <w:proofErr w:type="spellEnd"/>
-      <w:r>
-        <w:t xml:space="preserve"> </w:t>
+        <w:t xml:space="preserve"> then by LastName </w:t>
       </w:r>
       <w:r>
         <w:rPr>
@@ -2425,7 +2135,7 @@
           <w:noProof/>
         </w:rPr>
         <w:drawing>
-          <wp:inline distT="0" distB="0" distL="0" distR="0">
+          <wp:inline distT="0" distB="0" distL="0" distR="0" wp14:anchorId="2E8B9142" wp14:editId="3B506DF7">
             <wp:extent cx="5943600" cy="978535"/>
             <wp:effectExtent l="0" t="0" r="0" b="0"/>
             <wp:docPr id="391" name="Picture 391"/>
@@ -2502,10 +2212,11 @@
         <w:ind w:left="0" w:firstLine="0"/>
         <w:jc w:val="right"/>
       </w:pPr>
-      <w:bookmarkStart w:id="0" w:name="_GoBack"/>
-      <w:bookmarkEnd w:id="0"/>
       <w:r>
         <w:lastRenderedPageBreak/>
+        <w:t xml:space="preserve">  </w:t>
+      </w:r>
+      <w:r>
         <w:t xml:space="preserve">  </w:t>
       </w:r>
     </w:p>
@@ -2519,7 +2230,7 @@
 </file>
 
 <file path=word/numbering.xml><?xml version="1.0" encoding="utf-8"?>
-<w:numbering xmlns:wpc="http://schemas.microsoft.com/office/word/2010/wordprocessingCanvas" xmlns:cx="http://schemas.microsoft.com/office/drawing/2014/chartex" xmlns:mc="http://schemas.openxmlformats.org/markup-compatibility/2006" xmlns:o="urn:schemas-microsoft-com:office:office" xmlns:r="http://schemas.openxmlformats.org/officeDocument/2006/relationships" xmlns:m="http://schemas.openxmlformats.org/officeDocument/2006/math" xmlns:v="urn:schemas-microsoft-com:vml" xmlns:wp14="http://schemas.microsoft.com/office/word/2010/wordprocessingDrawing" xmlns:wp="http://schemas.openxmlformats.org/drawingml/2006/wordprocessingDrawing" xmlns:w10="urn:schemas-microsoft-com:office:word" xmlns:w="http://schemas.openxmlformats.org/wordprocessingml/2006/main" xmlns:w14="http://schemas.microsoft.com/office/word/2010/wordml" xmlns:w15="http://schemas.microsoft.com/office/word/2012/wordml" xmlns:w16se="http://schemas.microsoft.com/office/word/2015/wordml/symex" xmlns:wpg="http://schemas.microsoft.com/office/word/2010/wordprocessingGroup" xmlns:wpi="http://schemas.microsoft.com/office/word/2010/wordprocessingInk" xmlns:wne="http://schemas.microsoft.com/office/word/2006/wordml" xmlns:wps="http://schemas.microsoft.com/office/word/2010/wordprocessingShape" mc:Ignorable="w14 w15 w16se wp14">
+<w:numbering xmlns:wpc="http://schemas.microsoft.com/office/word/2010/wordprocessingCanvas" xmlns:cx="http://schemas.microsoft.com/office/drawing/2014/chartex" xmlns:cx1="http://schemas.microsoft.com/office/drawing/2015/9/8/chartex" xmlns:cx2="http://schemas.microsoft.com/office/drawing/2015/10/21/chartex" xmlns:cx3="http://schemas.microsoft.com/office/drawing/2016/5/9/chartex" xmlns:cx4="http://schemas.microsoft.com/office/drawing/2016/5/10/chartex" xmlns:cx5="http://schemas.microsoft.com/office/drawing/2016/5/11/chartex" xmlns:cx6="http://schemas.microsoft.com/office/drawing/2016/5/12/chartex" xmlns:cx7="http://schemas.microsoft.com/office/drawing/2016/5/13/chartex" xmlns:cx8="http://schemas.microsoft.com/office/drawing/2016/5/14/chartex" xmlns:mc="http://schemas.openxmlformats.org/markup-compatibility/2006" xmlns:aink="http://schemas.microsoft.com/office/drawing/2016/ink" xmlns:am3d="http://schemas.microsoft.com/office/drawing/2017/model3d" xmlns:o="urn:schemas-microsoft-com:office:office" xmlns:oel="http://schemas.microsoft.com/office/2019/extlst" xmlns:r="http://schemas.openxmlformats.org/officeDocument/2006/relationships" xmlns:m="http://schemas.openxmlformats.org/officeDocument/2006/math" xmlns:v="urn:schemas-microsoft-com:vml" xmlns:wp14="http://schemas.microsoft.com/office/word/2010/wordprocessingDrawing" xmlns:wp="http://schemas.openxmlformats.org/drawingml/2006/wordprocessingDrawing" xmlns:w10="urn:schemas-microsoft-com:office:word" xmlns:w="http://schemas.openxmlformats.org/wordprocessingml/2006/main" xmlns:w14="http://schemas.microsoft.com/office/word/2010/wordml" xmlns:w15="http://schemas.microsoft.com/office/word/2012/wordml" xmlns:w16cex="http://schemas.microsoft.com/office/word/2018/wordml/cex" xmlns:w16cid="http://schemas.microsoft.com/office/word/2016/wordml/cid" xmlns:w16="http://schemas.microsoft.com/office/word/2018/wordml" xmlns:w16du="http://schemas.microsoft.com/office/word/2023/wordml/word16du" xmlns:w16sdtdh="http://schemas.microsoft.com/office/word/2020/wordml/sdtdatahash" xmlns:w16se="http://schemas.microsoft.com/office/word/2015/wordml/symex" xmlns:wpg="http://schemas.microsoft.com/office/word/2010/wordprocessingGroup" xmlns:wpi="http://schemas.microsoft.com/office/word/2010/wordprocessingInk" xmlns:wne="http://schemas.microsoft.com/office/word/2006/wordml" xmlns:wps="http://schemas.microsoft.com/office/word/2010/wordprocessingShape" mc:Ignorable="w14 w15 w16se w16cid w16 w16cex w16sdtdh w16du wp14">
   <w:abstractNum w:abstractNumId="0" w15:restartNumberingAfterBreak="0">
     <w:nsid w:val="26DA3B21"/>
     <w:multiLevelType w:val="hybridMultilevel"/>
@@ -2732,14 +2443,14 @@
       </w:rPr>
     </w:lvl>
   </w:abstractNum>
-  <w:num w:numId="1">
+  <w:num w:numId="1" w16cid:durableId="333605975">
     <w:abstractNumId w:val="0"/>
   </w:num>
 </w:numbering>
 </file>
 
 <file path=word/styles.xml><?xml version="1.0" encoding="utf-8"?>
-<w:styles xmlns:mc="http://schemas.openxmlformats.org/markup-compatibility/2006" xmlns:r="http://schemas.openxmlformats.org/officeDocument/2006/relationships" xmlns:w="http://schemas.openxmlformats.org/wordprocessingml/2006/main" xmlns:w14="http://schemas.microsoft.com/office/word/2010/wordml" xmlns:w15="http://schemas.microsoft.com/office/word/2012/wordml" xmlns:w16se="http://schemas.microsoft.com/office/word/2015/wordml/symex" mc:Ignorable="w14 w15 w16se">
+<w:styles xmlns:mc="http://schemas.openxmlformats.org/markup-compatibility/2006" xmlns:r="http://schemas.openxmlformats.org/officeDocument/2006/relationships" xmlns:w="http://schemas.openxmlformats.org/wordprocessingml/2006/main" xmlns:w14="http://schemas.microsoft.com/office/word/2010/wordml" xmlns:w15="http://schemas.microsoft.com/office/word/2012/wordml" xmlns:w16cex="http://schemas.microsoft.com/office/word/2018/wordml/cex" xmlns:w16cid="http://schemas.microsoft.com/office/word/2016/wordml/cid" xmlns:w16="http://schemas.microsoft.com/office/word/2018/wordml" xmlns:w16du="http://schemas.microsoft.com/office/word/2023/wordml/word16du" xmlns:w16sdtdh="http://schemas.microsoft.com/office/word/2020/wordml/sdtdatahash" xmlns:w16se="http://schemas.microsoft.com/office/word/2015/wordml/symex" mc:Ignorable="w14 w15 w16se w16cid w16 w16cex w16sdtdh w16du">
   <w:docDefaults>
     <w:rPrDefault>
       <w:rPr>
@@ -2755,7 +2466,7 @@
       </w:pPr>
     </w:pPrDefault>
   </w:docDefaults>
-  <w:latentStyles w:defLockedState="0" w:defUIPriority="99" w:defSemiHidden="0" w:defUnhideWhenUsed="0" w:defQFormat="0" w:count="371">
+  <w:latentStyles w:defLockedState="0" w:defUIPriority="99" w:defSemiHidden="0" w:defUnhideWhenUsed="0" w:defQFormat="0" w:count="376">
     <w:lsdException w:name="Normal" w:uiPriority="0" w:qFormat="1"/>
     <w:lsdException w:name="heading 1" w:uiPriority="9" w:qFormat="1"/>
     <w:lsdException w:name="heading 2" w:semiHidden="1" w:uiPriority="9" w:unhideWhenUsed="1" w:qFormat="1"/>
@@ -3127,6 +2838,11 @@
     <w:lsdException w:name="List Table 5 Dark Accent 6" w:uiPriority="50"/>
     <w:lsdException w:name="List Table 6 Colorful Accent 6" w:uiPriority="51"/>
     <w:lsdException w:name="List Table 7 Colorful Accent 6" w:uiPriority="52"/>
+    <w:lsdException w:name="Mention" w:semiHidden="1" w:unhideWhenUsed="1"/>
+    <w:lsdException w:name="Smart Hyperlink" w:semiHidden="1" w:unhideWhenUsed="1"/>
+    <w:lsdException w:name="Hashtag" w:semiHidden="1" w:unhideWhenUsed="1"/>
+    <w:lsdException w:name="Unresolved Mention" w:semiHidden="1" w:unhideWhenUsed="1"/>
+    <w:lsdException w:name="Smart Link" w:semiHidden="1" w:unhideWhenUsed="1"/>
   </w:latentStyles>
   <w:style w:type="paragraph" w:default="1" w:styleId="Normal">
     <w:name w:val="Normal"/>

</xml_diff>